<commit_message>
Update my Individual report
Upload my week progess
</commit_message>
<xml_diff>
--- a/TeamIndividualFiles/Harish/BalaSec03Team05IA04.docx
+++ b/TeamIndividualFiles/Harish/BalaSec03Team05IA04.docx
@@ -118,7 +118,7 @@
                 <w:sz w:val="24"/>
                 <w:szCs w:val="24"/>
               </w:rPr>
-              <w:t>Freebies for Newbies</w:t>
+              <w:t>Freebies For Newbies</w:t>
             </w:r>
           </w:p>
         </w:tc>
@@ -194,25 +194,7 @@
                 <w:sz w:val="24"/>
                 <w:szCs w:val="24"/>
               </w:rPr>
-              <w:t xml:space="preserve">Sep </w:t>
-            </w:r>
-            <w:r>
-              <w:rPr>
-                <w:rFonts w:ascii="Times New Roman" w:hAnsi="Times New Roman" w:cs="Times New Roman"/>
-                <w:color w:val="000000"/>
-                <w:sz w:val="24"/>
-                <w:szCs w:val="24"/>
-              </w:rPr>
-              <w:t>16</w:t>
-            </w:r>
-            <w:r>
-              <w:rPr>
-                <w:rFonts w:ascii="Times New Roman" w:hAnsi="Times New Roman" w:cs="Times New Roman"/>
-                <w:color w:val="000000"/>
-                <w:sz w:val="24"/>
-                <w:szCs w:val="24"/>
-              </w:rPr>
-              <w:t>, 2022</w:t>
+              <w:t>February 10-2023</w:t>
             </w:r>
           </w:p>
         </w:tc>
@@ -378,40 +360,13 @@
               <w:jc w:val="both"/>
             </w:pPr>
             <w:r>
-              <w:rPr>
-                <w:color w:val="252525"/>
-                <w:shd w:val="clear" w:color="auto" w:fill="F2F2F2"/>
-              </w:rPr>
-              <w:t>Connected Fireba</w:t>
-            </w:r>
-            <w:r>
-              <w:rPr>
-                <w:color w:val="252525"/>
-                <w:shd w:val="clear" w:color="auto" w:fill="F2F2F2"/>
-              </w:rPr>
-              <w:t>s</w:t>
-            </w:r>
-            <w:r>
-              <w:rPr>
-                <w:color w:val="252525"/>
-                <w:shd w:val="clear" w:color="auto" w:fill="F2F2F2"/>
-              </w:rPr>
-              <w:t>e datab</w:t>
-            </w:r>
-            <w:r>
-              <w:rPr>
-                <w:color w:val="252525"/>
-                <w:shd w:val="clear" w:color="auto" w:fill="F2F2F2"/>
-              </w:rPr>
-              <w:t>a</w:t>
-            </w:r>
-            <w:r>
-              <w:rPr>
-                <w:color w:val="252525"/>
-                <w:shd w:val="clear" w:color="auto" w:fill="F2F2F2"/>
-              </w:rPr>
-              <w:t>se to the Android Studio using the (firebase.google.com).</w:t>
-            </w:r>
+              <w:t>In this week we are cover the queries and workshop ppt and present the presentation</w:t>
+            </w:r>
+          </w:p>
+          <w:p>
+            <w:pPr>
+              <w:jc w:val="both"/>
+            </w:pPr>
           </w:p>
           <w:p>
             <w:pPr>
@@ -479,19 +434,19 @@
             <w:pPr>
               <w:jc w:val="both"/>
             </w:pPr>
-            <w:r>
-              <w:t>Import Firebase Database build script to studio and gradle the project its showing build successful.</w:t>
-            </w:r>
-          </w:p>
-          <w:p>
-            <w:pPr>
-              <w:jc w:val="both"/>
-            </w:pPr>
-          </w:p>
-          <w:p>
-            <w:pPr>
-              <w:jc w:val="both"/>
-            </w:pPr>
+          </w:p>
+          <w:p>
+            <w:pPr>
+              <w:jc w:val="both"/>
+            </w:pPr>
+          </w:p>
+          <w:p>
+            <w:pPr>
+              <w:jc w:val="both"/>
+            </w:pPr>
+            <w:r>
+              <w:t xml:space="preserve">We are done the Workshop presentation In these week </w:t>
+            </w:r>
           </w:p>
           <w:p>
             <w:pPr>
@@ -550,10 +505,7 @@
               <w:jc w:val="both"/>
             </w:pPr>
             <w:r>
-              <w:t>We have to plan the how to create tables</w:t>
-            </w:r>
-            <w:r>
-              <w:t xml:space="preserve"> and way to insert the data to the tables in Firebase.</w:t>
+              <w:t xml:space="preserve">We are stuck in Administration functionalities, so we are working on that </w:t>
             </w:r>
           </w:p>
           <w:p>
@@ -612,8 +564,13 @@
             <w:pPr>
               <w:jc w:val="both"/>
             </w:pPr>
-            <w:r>
-              <w:t>We have to Updated the ER diagram and Schema Diagram for the next sprint.</w:t>
+          </w:p>
+          <w:p>
+            <w:pPr>
+              <w:jc w:val="both"/>
+            </w:pPr>
+            <w:r>
+              <w:t>We cover the where we can stuck in these project and cover the planning of next week</w:t>
             </w:r>
           </w:p>
           <w:p>

</xml_diff>